<commit_message>
with 5 cameras and edges working
</commit_message>
<xml_diff>
--- a/Technical report.docx
+++ b/Technical report.docx
@@ -19,16 +19,7 @@
           <w:u w:val="single"/>
           <w:lang w:val="en-US"/>
         </w:rPr>
-        <w:t xml:space="preserve">Final project - </w:t>
-      </w:r>
-      <w:r>
-        <w:rPr>
-          <w:sz w:val="24"/>
-          <w:szCs w:val="24"/>
-          <w:u w:val="single"/>
-          <w:lang w:val="en-US"/>
-        </w:rPr>
-        <w:t>Technical report</w:t>
+        <w:t>Final project - Technical report</w:t>
       </w:r>
     </w:p>
     <w:p>
@@ -65,7 +56,6 @@
       <w:pPr>
         <w:rPr>
           <w:u w:val="single"/>
-          <w:lang w:val="en-US"/>
         </w:rPr>
       </w:pPr>
       <w:r>
@@ -73,10 +63,10 @@
           <w:u w:val="single"/>
         </w:rPr>
         <w:drawing>
-          <wp:inline distT="0" distB="0" distL="0" distR="0" wp14:anchorId="6E975CDB" wp14:editId="3A1AC087">
-            <wp:extent cx="3722340" cy="2272597"/>
-            <wp:effectExtent l="0" t="0" r="0" b="0"/>
-            <wp:docPr id="583155498" name="Picture 1" descr="A diagram of a flowchart"/>
+          <wp:inline distT="0" distB="0" distL="0" distR="0" wp14:anchorId="4321D317" wp14:editId="1A60CB9E">
+            <wp:extent cx="6401608" cy="3900115"/>
+            <wp:effectExtent l="0" t="0" r="0" b="5715"/>
+            <wp:docPr id="175728199" name="Picture 1" descr="A diagram of a computer program&#10;&#10;Description automatically generated"/>
             <wp:cNvGraphicFramePr>
               <a:graphicFrameLocks xmlns:a="http://schemas.openxmlformats.org/drawingml/2006/main" noChangeAspect="1"/>
             </wp:cNvGraphicFramePr>
@@ -84,12 +74,12 @@
               <a:graphicData uri="http://schemas.openxmlformats.org/drawingml/2006/picture">
                 <pic:pic xmlns:pic="http://schemas.openxmlformats.org/drawingml/2006/picture">
                   <pic:nvPicPr>
-                    <pic:cNvPr id="583155498" name="Picture 1" descr="A diagram of a flowchart"/>
+                    <pic:cNvPr id="175728199" name="Picture 1" descr="A diagram of a computer program&#10;&#10;Description automatically generated"/>
                     <pic:cNvPicPr>
                       <a:picLocks noChangeAspect="1" noChangeArrowheads="1"/>
                     </pic:cNvPicPr>
                   </pic:nvPicPr>
-                  <pic:blipFill rotWithShape="1">
+                  <pic:blipFill>
                     <a:blip r:embed="rId4" cstate="print">
                       <a:extLst>
                         <a:ext uri="{28A0092B-C50C-407E-A947-70E740481C1C}">
@@ -97,13 +87,15 @@
                         </a:ext>
                       </a:extLst>
                     </a:blip>
-                    <a:srcRect l="1" t="1" r="605" b="2912"/>
-                    <a:stretch/>
+                    <a:srcRect/>
+                    <a:stretch>
+                      <a:fillRect/>
+                    </a:stretch>
                   </pic:blipFill>
                   <pic:spPr bwMode="auto">
                     <a:xfrm>
                       <a:off x="0" y="0"/>
-                      <a:ext cx="3754881" cy="2292464"/>
+                      <a:ext cx="6438999" cy="3922895"/>
                     </a:xfrm>
                     <a:prstGeom prst="rect">
                       <a:avLst/>
@@ -112,11 +104,6 @@
                     <a:ln>
                       <a:noFill/>
                     </a:ln>
-                    <a:extLst>
-                      <a:ext uri="{53640926-AAD7-44D8-BBD7-CCE9431645EC}">
-                        <a14:shadowObscured xmlns:a14="http://schemas.microsoft.com/office/drawing/2010/main"/>
-                      </a:ext>
-                    </a:extLst>
                   </pic:spPr>
                 </pic:pic>
               </a:graphicData>
@@ -132,76 +119,220 @@
           <w:lang w:val="en-US"/>
         </w:rPr>
       </w:pPr>
-      <w:r>
-        <w:rPr>
-          <w:u w:val="single"/>
-          <w:lang w:val="en-US"/>
-        </w:rPr>
-        <w:t>Part 3 implementation details:</w:t>
-      </w:r>
     </w:p>
     <w:p>
       <w:pPr>
         <w:rPr>
-          <w:sz w:val="20"/>
-          <w:szCs w:val="20"/>
+          <w:u w:val="single"/>
           <w:lang w:val="en-US"/>
         </w:rPr>
       </w:pPr>
       <w:r>
         <w:rPr>
-          <w:b/>
-          <w:bCs/>
-          <w:sz w:val="20"/>
-          <w:szCs w:val="20"/>
-          <w:lang w:val="en-US"/>
-        </w:rPr>
-        <w:t>IOT devices</w:t>
-      </w:r>
-      <w:r>
-        <w:rPr>
-          <w:b/>
-          <w:bCs/>
-          <w:sz w:val="20"/>
-          <w:szCs w:val="20"/>
-          <w:lang w:val="en-US"/>
-        </w:rPr>
-        <w:t xml:space="preserve"> – </w:t>
-      </w:r>
-      <w:r>
-        <w:rPr>
-          <w:sz w:val="20"/>
-          <w:szCs w:val="20"/>
-          <w:lang w:val="en-US"/>
-        </w:rPr>
-        <w:t xml:space="preserve">Each camera is implemented in our local machines as a python file running inside its own docker container. Each of the containers is emulating a camera using datasets from </w:t>
-      </w:r>
-      <w:proofErr w:type="spellStart"/>
-      <w:r>
-        <w:rPr>
-          <w:sz w:val="20"/>
-          <w:szCs w:val="20"/>
-          <w:lang w:val="en-US"/>
-        </w:rPr>
-        <w:t>Wisenet</w:t>
-      </w:r>
-      <w:proofErr w:type="spellEnd"/>
-      <w:r>
-        <w:rPr>
-          <w:sz w:val="20"/>
-          <w:szCs w:val="20"/>
-          <w:lang w:val="en-US"/>
-        </w:rPr>
-        <w:t xml:space="preserve"> and extracting a frame every 0.1 seconds. Thus the frames are being sent to the edge devices every 0.1 seconds.</w:t>
+          <w:u w:val="single"/>
+          <w:lang w:val="en-US"/>
+        </w:rPr>
+        <w:t>Part 3 implementation details:</w:t>
       </w:r>
     </w:p>
     <w:p>
       <w:pPr>
         <w:rPr>
+          <w:sz w:val="20"/>
+          <w:szCs w:val="20"/>
+          <w:lang w:val="en-US"/>
+        </w:rPr>
+      </w:pPr>
+      <w:r>
+        <w:rPr>
+          <w:b/>
+          <w:bCs/>
+          <w:sz w:val="20"/>
+          <w:szCs w:val="20"/>
+          <w:lang w:val="en-US"/>
+        </w:rPr>
+        <w:t>IOT devices</w:t>
+      </w:r>
+      <w:r>
+        <w:rPr>
+          <w:b/>
+          <w:bCs/>
+          <w:sz w:val="20"/>
+          <w:szCs w:val="20"/>
+          <w:lang w:val="en-US"/>
+        </w:rPr>
+        <w:t xml:space="preserve"> –</w:t>
+      </w:r>
+      <w:r>
+        <w:rPr>
+          <w:b/>
+          <w:bCs/>
+          <w:sz w:val="20"/>
+          <w:szCs w:val="20"/>
+          <w:lang w:val="en-US"/>
+        </w:rPr>
+        <w:t xml:space="preserve"> </w:t>
+      </w:r>
+      <w:r>
+        <w:rPr>
+          <w:sz w:val="20"/>
+          <w:szCs w:val="20"/>
+          <w:lang w:val="en-US"/>
+        </w:rPr>
+        <w:t>5 camera devices.</w:t>
+      </w:r>
+      <w:r>
+        <w:rPr>
+          <w:b/>
+          <w:bCs/>
+          <w:sz w:val="20"/>
+          <w:szCs w:val="20"/>
+          <w:lang w:val="en-US"/>
+        </w:rPr>
+        <w:t xml:space="preserve"> </w:t>
+      </w:r>
+      <w:r>
+        <w:rPr>
+          <w:sz w:val="20"/>
+          <w:szCs w:val="20"/>
+          <w:lang w:val="en-US"/>
+        </w:rPr>
+        <w:t xml:space="preserve">Each camera is implemented in our local machines as a python file running inside its own docker container. Each of the containers is emulating a camera using datasets from </w:t>
+      </w:r>
+      <w:proofErr w:type="spellStart"/>
+      <w:r>
+        <w:rPr>
+          <w:sz w:val="20"/>
+          <w:szCs w:val="20"/>
+          <w:lang w:val="en-US"/>
+        </w:rPr>
+        <w:t>Wisenet</w:t>
+      </w:r>
+      <w:proofErr w:type="spellEnd"/>
+      <w:r>
+        <w:rPr>
+          <w:sz w:val="20"/>
+          <w:szCs w:val="20"/>
+          <w:lang w:val="en-US"/>
+        </w:rPr>
+        <w:t xml:space="preserve"> and extracting a frame every </w:t>
+      </w:r>
+      <w:r>
+        <w:rPr>
+          <w:sz w:val="20"/>
+          <w:szCs w:val="20"/>
+          <w:lang w:val="en-US"/>
+        </w:rPr>
+        <w:t>1</w:t>
+      </w:r>
+      <w:r>
+        <w:rPr>
+          <w:sz w:val="20"/>
+          <w:szCs w:val="20"/>
+          <w:lang w:val="en-US"/>
+        </w:rPr>
+        <w:t xml:space="preserve"> seconds. Thus the frames are being sent to the edge devices every </w:t>
+      </w:r>
+      <w:r>
+        <w:rPr>
+          <w:sz w:val="20"/>
+          <w:szCs w:val="20"/>
+          <w:lang w:val="en-US"/>
+        </w:rPr>
+        <w:t>1</w:t>
+      </w:r>
+      <w:r>
+        <w:rPr>
+          <w:sz w:val="20"/>
+          <w:szCs w:val="20"/>
+          <w:lang w:val="en-US"/>
+        </w:rPr>
+        <w:t xml:space="preserve"> second.</w:t>
+      </w:r>
+      <w:r>
+        <w:rPr>
+          <w:sz w:val="20"/>
+          <w:szCs w:val="20"/>
+          <w:lang w:val="en-US"/>
+        </w:rPr>
+        <w:t xml:space="preserve"> Cameras 1,2,3 are sending the frames to the first edge device through a </w:t>
+      </w:r>
+      <w:proofErr w:type="spellStart"/>
+      <w:r>
+        <w:rPr>
+          <w:sz w:val="20"/>
+          <w:szCs w:val="20"/>
+          <w:lang w:val="en-US"/>
+        </w:rPr>
+        <w:t>nat</w:t>
+      </w:r>
+      <w:proofErr w:type="spellEnd"/>
+      <w:r>
+        <w:rPr>
+          <w:sz w:val="20"/>
+          <w:szCs w:val="20"/>
+          <w:lang w:val="en-US"/>
+        </w:rPr>
+        <w:t xml:space="preserve"> server. Cameras 4,5 do the same to the second edge device. </w:t>
+      </w:r>
+      <w:r>
+        <w:rPr>
+          <w:sz w:val="20"/>
+          <w:szCs w:val="20"/>
+          <w:lang w:val="en-US"/>
+        </w:rPr>
+        <w:t>After sending the frames the cameras also wait for a response from the edge regarding the detection of an unknown person. If a respond is sent back to one of the camera with a confirmation of an unknown person the camera turns on the alarm.</w:t>
+      </w:r>
+    </w:p>
+    <w:p>
+      <w:pPr>
+        <w:rPr>
           <w:u w:val="single"/>
           <w:lang w:val="en-US"/>
         </w:rPr>
       </w:pPr>
+      <w:r>
+        <w:rPr>
+          <w:b/>
+          <w:bCs/>
+          <w:sz w:val="20"/>
+          <w:szCs w:val="20"/>
+          <w:lang w:val="en-US"/>
+        </w:rPr>
+        <w:t xml:space="preserve">Edge devices – </w:t>
+      </w:r>
+      <w:r>
+        <w:rPr>
+          <w:sz w:val="20"/>
+          <w:szCs w:val="20"/>
+          <w:lang w:val="en-US"/>
+        </w:rPr>
+        <w:t xml:space="preserve">2 Edge  devices. Each of the edge devices is implemented as a python file running inside its own individual docker container. </w:t>
+      </w:r>
+      <w:r>
+        <w:rPr>
+          <w:sz w:val="20"/>
+          <w:szCs w:val="20"/>
+          <w:lang w:val="en-US"/>
+        </w:rPr>
+        <w:t>The 2 edge devices are subscribed to the cameras  frame channel</w:t>
+      </w:r>
+      <w:r>
+        <w:rPr>
+          <w:sz w:val="20"/>
+          <w:szCs w:val="20"/>
+          <w:lang w:val="en-US"/>
+        </w:rPr>
+        <w:t xml:space="preserve">. Every time a frame is being sent to one of the edge devices it immediately checks via its Yolo detecting algorithm, whether the frame contains a person or not. Every time the edge detects a person it will sent the frame with the person up to the cloud service. The edge device will get a respond from the cloud service whether  the person is known to the system or not. If the person is known to the system the edge will send a negative respond to the alarm system. Else, the edge will send a positive response to the alarm system to turn on the </w:t>
+      </w:r>
+      <w:r>
+        <w:rPr>
+          <w:sz w:val="20"/>
+          <w:szCs w:val="20"/>
+          <w:lang w:val="en-US"/>
+        </w:rPr>
+        <w:t>alarm.</w:t>
+      </w:r>
     </w:p>
     <w:sectPr>
       <w:pgSz w:w="11906" w:h="16838"/>

</xml_diff>